<commit_message>
Updating Module 1 Assignments
</commit_message>
<xml_diff>
--- a/module-1/Breutzmann-Assignment1-2.docx
+++ b/module-1/Breutzmann-Assignment1-2.docx
@@ -26,17 +26,26 @@
       </w:r>
     </w:p>
     <w:p>
+      <w:pPr>
+        <w:pStyle w:val="Heading2"/>
+        <w:rPr>
+          <w:rFonts w:asciiTheme="minorHAnsi" w:eastAsiaTheme="minorHAnsi" w:hAnsiTheme="minorHAnsi" w:cstheme="minorBidi"/>
+          <w:color w:val="auto"/>
+          <w:sz w:val="24"/>
+          <w:szCs w:val="24"/>
+        </w:rPr>
+      </w:pPr>
       <w:hyperlink r:id="rId7" w:history="1">
         <w:r>
           <w:rPr>
             <w:rStyle w:val="Hyperlink"/>
+            <w:rFonts w:asciiTheme="minorHAnsi" w:eastAsiaTheme="minorHAnsi" w:hAnsiTheme="minorHAnsi" w:cstheme="minorBidi"/>
+            <w:sz w:val="24"/>
+            <w:szCs w:val="24"/>
           </w:rPr>
-          <w:t>https://github.com/BobbyJoeCool/CSD-310</w:t>
+          <w:t>https://github.com/BobbyJoeCool/CSD-325</w:t>
         </w:r>
       </w:hyperlink>
-      <w:r>
-        <w:t xml:space="preserve"> </w:t>
-      </w:r>
     </w:p>
     <w:p>
       <w:pPr>
@@ -49,7 +58,6 @@
         <w:rPr>
           <w:rFonts w:eastAsia="Times New Roman"/>
         </w:rPr>
-        <w:lastRenderedPageBreak/>
         <w:t>Screenshot of your GitHub repository.</w:t>
       </w:r>
       <w:r>
@@ -58,10 +66,10 @@
           <w:noProof/>
         </w:rPr>
         <w:drawing>
-          <wp:inline distT="0" distB="0" distL="0" distR="0" wp14:anchorId="18A7355F" wp14:editId="7F9D7C7B">
-            <wp:extent cx="5943600" cy="4884420"/>
-            <wp:effectExtent l="0" t="0" r="0" b="5080"/>
-            <wp:docPr id="1621347541" name="Picture 1" descr="A screenshot of a computer&#10;&#10;AI-generated content may be incorrect."/>
+          <wp:inline distT="0" distB="0" distL="0" distR="0" wp14:anchorId="21FE357B" wp14:editId="725AAF97">
+            <wp:extent cx="5943600" cy="3037840"/>
+            <wp:effectExtent l="0" t="0" r="0" b="0"/>
+            <wp:docPr id="1229215987" name="Picture 1" descr="A screenshot of a computer&#10;&#10;AI-generated content may be incorrect."/>
             <wp:cNvGraphicFramePr>
               <a:graphicFrameLocks xmlns:a="http://schemas.openxmlformats.org/drawingml/2006/main" noChangeAspect="1"/>
             </wp:cNvGraphicFramePr>
@@ -69,11 +77,11 @@
               <a:graphicData uri="http://schemas.openxmlformats.org/drawingml/2006/picture">
                 <pic:pic xmlns:pic="http://schemas.openxmlformats.org/drawingml/2006/picture">
                   <pic:nvPicPr>
-                    <pic:cNvPr id="1621347541" name="Picture 1" descr="A screenshot of a computer&#10;&#10;AI-generated content may be incorrect."/>
+                    <pic:cNvPr id="1229215987" name="Picture 1" descr="A screenshot of a computer&#10;&#10;AI-generated content may be incorrect."/>
                     <pic:cNvPicPr/>
                   </pic:nvPicPr>
                   <pic:blipFill>
-                    <a:blip r:embed="rId8">
+                    <a:blip r:embed="rId8" cstate="print">
                       <a:extLst>
                         <a:ext uri="{28A0092B-C50C-407E-A947-70E740481C1C}">
                           <a14:useLocalDpi xmlns:a14="http://schemas.microsoft.com/office/drawing/2010/main" val="0"/>
@@ -87,7 +95,7 @@
                   <pic:spPr>
                     <a:xfrm>
                       <a:off x="0" y="0"/>
-                      <a:ext cx="5943600" cy="4884420"/>
+                      <a:ext cx="5943600" cy="3037840"/>
                     </a:xfrm>
                     <a:prstGeom prst="rect">
                       <a:avLst/>
@@ -127,10 +135,10 @@
           <w:noProof/>
         </w:rPr>
         <w:drawing>
-          <wp:inline distT="0" distB="0" distL="0" distR="0" wp14:anchorId="4EDFAD40" wp14:editId="5DF3768D">
-            <wp:extent cx="5943600" cy="2764155"/>
-            <wp:effectExtent l="0" t="0" r="0" b="4445"/>
-            <wp:docPr id="67833871" name="Picture 2" descr="A screenshot of a computer&#10;&#10;AI-generated content may be incorrect."/>
+          <wp:inline distT="0" distB="0" distL="0" distR="0" wp14:anchorId="58B5304D" wp14:editId="6BED817B">
+            <wp:extent cx="5943600" cy="3748405"/>
+            <wp:effectExtent l="0" t="0" r="0" b="0"/>
+            <wp:docPr id="719471078" name="Picture 2" descr="A screenshot of a computer&#10;&#10;AI-generated content may be incorrect."/>
             <wp:cNvGraphicFramePr>
               <a:graphicFrameLocks xmlns:a="http://schemas.openxmlformats.org/drawingml/2006/main" noChangeAspect="1"/>
             </wp:cNvGraphicFramePr>
@@ -138,7 +146,7 @@
               <a:graphicData uri="http://schemas.openxmlformats.org/drawingml/2006/picture">
                 <pic:pic xmlns:pic="http://schemas.openxmlformats.org/drawingml/2006/picture">
                   <pic:nvPicPr>
-                    <pic:cNvPr id="67833871" name="Picture 2" descr="A screenshot of a computer&#10;&#10;AI-generated content may be incorrect."/>
+                    <pic:cNvPr id="719471078" name="Picture 2" descr="A screenshot of a computer&#10;&#10;AI-generated content may be incorrect."/>
                     <pic:cNvPicPr/>
                   </pic:nvPicPr>
                   <pic:blipFill>
@@ -156,7 +164,7 @@
                   <pic:spPr>
                     <a:xfrm>
                       <a:off x="0" y="0"/>
-                      <a:ext cx="5943600" cy="2764155"/>
+                      <a:ext cx="5943600" cy="3748405"/>
                     </a:xfrm>
                     <a:prstGeom prst="rect">
                       <a:avLst/>
@@ -245,7 +253,16 @@
       <w:pStyle w:val="Header"/>
     </w:pPr>
     <w:r>
-      <w:t>CSD 310 – Database Development and Use</w:t>
+      <w:t>CSD 3</w:t>
+    </w:r>
+    <w:r>
+      <w:t>25</w:t>
+    </w:r>
+    <w:r>
+      <w:t xml:space="preserve"> – </w:t>
+    </w:r>
+    <w:r>
+      <w:t>Advanced Python</w:t>
     </w:r>
   </w:p>
   <w:p>

</xml_diff>